<commit_message>
Requirements - Student 4
</commit_message>
<xml_diff>
--- a/reports/Student #4/04 - Requirements - Student #4.docx
+++ b/reports/Student #4/04 - Requirements - Student #4.docx
@@ -134,7 +134,6 @@
               </w:rPr>
               <w:tab/>
             </w:r>
-            <w:permStart w:id="379328249" w:edGrp="everyone"/>
             <w:sdt>
               <w:sdtPr>
                 <w:rPr>
@@ -148,6 +147,7 @@
                 <w15:appearance w15:val="hidden"/>
                 <w:text/>
               </w:sdtPr>
+              <w:sdtEndPr/>
               <w:sdtContent>
                 <w:r>
                   <w:rPr>
@@ -181,7 +181,6 @@
                 </w:r>
               </w:sdtContent>
             </w:sdt>
-            <w:permEnd w:id="379328249"/>
           </w:p>
         </w:tc>
       </w:tr>
@@ -227,7 +226,6 @@
               </w:rPr>
               <w:tab/>
             </w:r>
-            <w:permStart w:id="955522721" w:edGrp="everyone"/>
             <w:sdt>
               <w:sdtPr>
                 <w:rPr>
@@ -242,6 +240,7 @@
                 <w15:appearance w15:val="hidden"/>
                 <w:text/>
               </w:sdtPr>
+              <w:sdtEndPr/>
               <w:sdtContent>
                 <w:r>
                   <w:rPr>
@@ -252,7 +251,6 @@
                 </w:r>
               </w:sdtContent>
             </w:sdt>
-            <w:permEnd w:id="955522721"/>
           </w:p>
         </w:tc>
       </w:tr>
@@ -310,7 +308,6 @@
               </w:rPr>
               <w:tab/>
             </w:r>
-            <w:permStart w:id="1490430286" w:edGrp="everyone"/>
             <w:r>
               <w:rPr>
                 <w:rFonts w:asciiTheme="majorHAnsi" w:hAnsiTheme="majorHAnsi" w:cstheme="majorBidi"/>
@@ -330,6 +327,7 @@
                 <w15:appearance w15:val="hidden"/>
                 <w:text/>
               </w:sdtPr>
+              <w:sdtEndPr/>
               <w:sdtContent>
                 <w:r>
                   <w:rPr>
@@ -340,7 +338,6 @@
               </w:sdtContent>
             </w:sdt>
           </w:p>
-          <w:permEnd w:id="1490430286"/>
           <w:p>
             <w:pPr>
               <w:pStyle w:val="Sinespaciado"/>
@@ -370,7 +367,6 @@
               </w:rPr>
               <w:tab/>
             </w:r>
-            <w:permStart w:id="1588551831" w:edGrp="everyone"/>
             <w:sdt>
               <w:sdtPr>
                 <w:rPr>
@@ -384,6 +380,7 @@
                 <w15:appearance w15:val="hidden"/>
                 <w:text/>
               </w:sdtPr>
+              <w:sdtEndPr/>
               <w:sdtContent>
                 <w:r>
                   <w:rPr>
@@ -405,7 +402,6 @@
                 </w:r>
               </w:sdtContent>
             </w:sdt>
-            <w:permEnd w:id="1588551831"/>
           </w:p>
           <w:p>
             <w:pPr>
@@ -434,7 +430,6 @@
               </w:rPr>
               <w:tab/>
             </w:r>
-            <w:permStart w:id="441854091" w:edGrp="everyone"/>
             <w:sdt>
               <w:sdtPr>
                 <w:rPr>
@@ -449,6 +444,7 @@
                 <w15:appearance w15:val="hidden"/>
                 <w:text/>
               </w:sdtPr>
+              <w:sdtEndPr/>
               <w:sdtContent>
                 <w:r>
                   <w:rPr>
@@ -473,7 +469,6 @@
                 </w:r>
               </w:sdtContent>
             </w:sdt>
-            <w:permEnd w:id="441854091"/>
           </w:p>
           <w:p>
             <w:pPr>
@@ -502,7 +497,6 @@
               </w:rPr>
               <w:tab/>
             </w:r>
-            <w:permStart w:id="16126159" w:edGrp="everyone"/>
             <w:sdt>
               <w:sdtPr>
                 <w:rPr>
@@ -517,6 +511,7 @@
                 <w15:appearance w15:val="hidden"/>
                 <w:text/>
               </w:sdtPr>
+              <w:sdtEndPr/>
               <w:sdtContent>
                 <w:r>
                   <w:rPr>
@@ -541,7 +536,6 @@
                 </w:r>
               </w:sdtContent>
             </w:sdt>
-            <w:permEnd w:id="16126159"/>
           </w:p>
         </w:tc>
       </w:tr>
@@ -589,7 +583,6 @@
               </w:rPr>
               <w:tab/>
             </w:r>
-            <w:permStart w:id="925041655" w:edGrp="everyone"/>
             <w:sdt>
               <w:sdtPr>
                 <w:rPr>
@@ -603,6 +596,7 @@
                 <w15:appearance w15:val="hidden"/>
                 <w:text/>
               </w:sdtPr>
+              <w:sdtEndPr/>
               <w:sdtContent>
                 <w:r>
                   <w:rPr>
@@ -618,7 +612,6 @@
                 </w:r>
               </w:sdtContent>
             </w:sdt>
-            <w:permEnd w:id="925041655"/>
           </w:p>
         </w:tc>
       </w:tr>
@@ -635,7 +628,6 @@
         <w:rPr>
           <w:rFonts w:cstheme="majorHAnsi"/>
         </w:rPr>
-        <w:lastRenderedPageBreak/>
         <w:t>MANDATORY</w:t>
       </w:r>
       <w:r>
@@ -832,7 +824,6 @@
         <w:t xml:space="preserve">.  </w:t>
       </w:r>
     </w:p>
-    <w:permStart w:id="1733719730" w:edGrp="everyone"/>
     <w:p>
       <w:pPr>
         <w:pStyle w:val="Comment-Grader"/>
@@ -847,18 +838,18 @@
           <w15:appearance w15:val="hidden"/>
           <w:text/>
         </w:sdtPr>
+        <w:sdtEndPr/>
         <w:sdtContent>
           <w:r>
-            <w:t xml:space="preserve">  </w:t>
+            <w:t xml:space="preserve"> </w:t>
+          </w:r>
+          <w:r>
+            <w:t>X</w:t>
           </w:r>
         </w:sdtContent>
       </w:sdt>
       <w:r>
-        <w:t xml:space="preserve"> </w:t>
-      </w:r>
-      <w:permEnd w:id="1733719730"/>
-      <w:r>
-        <w:t xml:space="preserve">   </w:t>
+        <w:t xml:space="preserve">    </w:t>
       </w:r>
     </w:p>
     <w:p>
@@ -952,7 +943,6 @@
         <w:t xml:space="preserve">.  </w:t>
       </w:r>
     </w:p>
-    <w:permStart w:id="244456920" w:edGrp="everyone"/>
     <w:p>
       <w:pPr>
         <w:pStyle w:val="Comment-Grader"/>
@@ -967,13 +957,13 @@
           <w15:appearance w15:val="hidden"/>
           <w:text/>
         </w:sdtPr>
+        <w:sdtEndPr/>
         <w:sdtContent>
           <w:r>
             <w:t xml:space="preserve"> https://github.com/orgs/C1-058/projects/1   </w:t>
           </w:r>
         </w:sdtContent>
       </w:sdt>
-      <w:permEnd w:id="244456920"/>
       <w:r>
         <w:t xml:space="preserve">   </w:t>
       </w:r>
@@ -1052,7 +1042,6 @@
         <w:rPr>
           <w:rFonts w:cstheme="majorHAnsi"/>
         </w:rPr>
-        <w:lastRenderedPageBreak/>
         <w:t>MANDATORY</w:t>
       </w:r>
       <w:r>
@@ -1261,7 +1250,6 @@
         <w:t>.</w:t>
       </w:r>
     </w:p>
-    <w:permStart w:id="1580534963" w:edGrp="everyone"/>
     <w:p>
       <w:pPr>
         <w:pStyle w:val="Comment-Grader"/>
@@ -1276,13 +1264,19 @@
           <w15:appearance w15:val="hidden"/>
           <w:text/>
         </w:sdtPr>
+        <w:sdtEndPr/>
         <w:sdtContent>
           <w:r>
-            <w:t xml:space="preserve">    </w:t>
+            <w:t xml:space="preserve"> </w:t>
+          </w:r>
+          <w:r>
+            <w:t>X</w:t>
+          </w:r>
+          <w:r>
+            <w:t xml:space="preserve"> </w:t>
           </w:r>
         </w:sdtContent>
       </w:sdt>
-      <w:permEnd w:id="1580534963"/>
       <w:r>
         <w:t xml:space="preserve">  </w:t>
       </w:r>
@@ -1430,7 +1424,6 @@
       </w:r>
       <w:bookmarkEnd w:id="0"/>
     </w:p>
-    <w:permStart w:id="1685676958" w:edGrp="everyone"/>
     <w:p>
       <w:pPr>
         <w:pStyle w:val="Comment-Grader"/>
@@ -1445,13 +1438,19 @@
           <w15:appearance w15:val="hidden"/>
           <w:text/>
         </w:sdtPr>
+        <w:sdtEndPr/>
         <w:sdtContent>
           <w:r>
-            <w:t xml:space="preserve">    </w:t>
+            <w:t xml:space="preserve"> </w:t>
+          </w:r>
+          <w:r>
+            <w:t>X</w:t>
+          </w:r>
+          <w:r>
+            <w:t xml:space="preserve"> </w:t>
           </w:r>
         </w:sdtContent>
       </w:sdt>
-      <w:permEnd w:id="1685676958"/>
       <w:r>
         <w:t xml:space="preserve"> </w:t>
       </w:r>
@@ -1637,7 +1636,6 @@
       </w:r>
     </w:p>
     <w:bookmarkStart w:id="1" w:name="_Hlk157677981"/>
-    <w:permStart w:id="339812661" w:edGrp="everyone"/>
     <w:p>
       <w:pPr>
         <w:pStyle w:val="Comment-Grader"/>
@@ -1651,13 +1649,19 @@
           </w:placeholder>
           <w:text/>
         </w:sdtPr>
+        <w:sdtEndPr/>
         <w:sdtContent>
           <w:r>
-            <w:t xml:space="preserve">    </w:t>
+            <w:t xml:space="preserve"> </w:t>
+          </w:r>
+          <w:r>
+            <w:t>X</w:t>
+          </w:r>
+          <w:r>
+            <w:t xml:space="preserve"> </w:t>
           </w:r>
         </w:sdtContent>
       </w:sdt>
-      <w:permEnd w:id="339812661"/>
       <w:r>
         <w:t xml:space="preserve">   </w:t>
       </w:r>
@@ -1746,7 +1750,6 @@
         <w:rPr>
           <w:rFonts w:cstheme="majorHAnsi"/>
         </w:rPr>
-        <w:lastRenderedPageBreak/>
         <w:t>Testing requirements</w:t>
       </w:r>
     </w:p>
@@ -1840,7 +1843,6 @@
         <w:t xml:space="preserve">.  </w:t>
       </w:r>
     </w:p>
-    <w:permStart w:id="891315281" w:edGrp="everyone"/>
     <w:p>
       <w:pPr>
         <w:pStyle w:val="Comment-Grader"/>
@@ -1855,13 +1857,19 @@
           <w15:appearance w15:val="hidden"/>
           <w:text/>
         </w:sdtPr>
+        <w:sdtEndPr/>
         <w:sdtContent>
           <w:r>
-            <w:t xml:space="preserve">    </w:t>
+            <w:t xml:space="preserve"> </w:t>
+          </w:r>
+          <w:r>
+            <w:t>X</w:t>
+          </w:r>
+          <w:r>
+            <w:t xml:space="preserve"> </w:t>
           </w:r>
         </w:sdtContent>
       </w:sdt>
-      <w:permEnd w:id="891315281"/>
     </w:p>
     <w:p>
       <w:pPr>
@@ -1891,7 +1899,6 @@
         <w:t xml:space="preserve">.  </w:t>
       </w:r>
     </w:p>
-    <w:permStart w:id="338698352" w:edGrp="everyone"/>
     <w:p>
       <w:pPr>
         <w:pStyle w:val="Comment-Grader"/>
@@ -1908,11 +1915,10 @@
         </w:sdtPr>
         <w:sdtContent>
           <w:r>
-            <w:t xml:space="preserve">    </w:t>
+            <w:t xml:space="preserve"> https://github.com/orgs/C1-058/projects/3 </w:t>
           </w:r>
         </w:sdtContent>
       </w:sdt>
-      <w:permEnd w:id="338698352"/>
       <w:r>
         <w:t xml:space="preserve">   </w:t>
       </w:r>
@@ -1945,7 +1951,6 @@
         <w:rPr>
           <w:rFonts w:cstheme="majorHAnsi"/>
         </w:rPr>
-        <w:lastRenderedPageBreak/>
         <w:t>MANDATORY</w:t>
       </w:r>
       <w:r>
@@ -2181,7 +2186,6 @@
         <w:t>.</w:t>
       </w:r>
     </w:p>
-    <w:permStart w:id="8470091" w:edGrp="everyone"/>
     <w:p>
       <w:pPr>
         <w:pStyle w:val="Comment-Grader"/>
@@ -2196,13 +2200,13 @@
           <w15:appearance w15:val="hidden"/>
           <w:text/>
         </w:sdtPr>
+        <w:sdtEndPr/>
         <w:sdtContent>
           <w:r>
             <w:t xml:space="preserve">    </w:t>
           </w:r>
         </w:sdtContent>
       </w:sdt>
-      <w:permEnd w:id="8470091"/>
       <w:r>
         <w:t xml:space="preserve">    </w:t>
       </w:r>
@@ -2324,7 +2328,6 @@
         <w:t>.</w:t>
       </w:r>
     </w:p>
-    <w:permStart w:id="66585966" w:edGrp="everyone"/>
     <w:p>
       <w:pPr>
         <w:pStyle w:val="Comment-Grader"/>
@@ -2339,13 +2342,13 @@
           <w15:appearance w15:val="hidden"/>
           <w:text/>
         </w:sdtPr>
+        <w:sdtEndPr/>
         <w:sdtContent>
           <w:r>
             <w:t xml:space="preserve">    </w:t>
           </w:r>
         </w:sdtContent>
       </w:sdt>
-      <w:permEnd w:id="66585966"/>
       <w:r>
         <w:t xml:space="preserve">    </w:t>
       </w:r>
@@ -2437,7 +2440,6 @@
         <w:rPr>
           <w:rFonts w:cstheme="majorHAnsi"/>
         </w:rPr>
-        <w:lastRenderedPageBreak/>
         <w:t>Managerial requirements</w:t>
       </w:r>
     </w:p>
@@ -2452,7 +2454,6 @@
         <w:t xml:space="preserve">.  </w:t>
       </w:r>
     </w:p>
-    <w:permStart w:id="1123494185" w:edGrp="everyone"/>
     <w:p>
       <w:pPr>
         <w:pStyle w:val="Comment-Grader"/>
@@ -2467,13 +2468,13 @@
           <w15:appearance w15:val="hidden"/>
           <w:text/>
         </w:sdtPr>
+        <w:sdtEndPr/>
         <w:sdtContent>
           <w:r>
             <w:t xml:space="preserve">    </w:t>
           </w:r>
         </w:sdtContent>
       </w:sdt>
-      <w:permEnd w:id="1123494185"/>
       <w:r>
         <w:t xml:space="preserve">   </w:t>
       </w:r>
@@ -2493,7 +2494,6 @@
         <w:rPr>
           <w:rFonts w:cstheme="majorHAnsi"/>
         </w:rPr>
-        <w:lastRenderedPageBreak/>
         <w:t>MANDATORY</w:t>
       </w:r>
       <w:r>
@@ -2537,7 +2537,6 @@
         <w:t xml:space="preserve">Create appropriate indices for your entities, if required.  </w:t>
       </w:r>
     </w:p>
-    <w:permStart w:id="1415324222" w:edGrp="everyone"/>
     <w:p>
       <w:pPr>
         <w:pStyle w:val="Comment-Grader"/>
@@ -2552,13 +2551,13 @@
           <w15:appearance w15:val="hidden"/>
           <w:text/>
         </w:sdtPr>
+        <w:sdtEndPr/>
         <w:sdtContent>
           <w:r>
             <w:t xml:space="preserve">    </w:t>
           </w:r>
         </w:sdtContent>
       </w:sdt>
-      <w:permEnd w:id="1415324222"/>
       <w:r>
         <w:t xml:space="preserve">   </w:t>
       </w:r>
@@ -2663,7 +2662,6 @@
         <w:t xml:space="preserve">.  </w:t>
       </w:r>
     </w:p>
-    <w:permStart w:id="973563344" w:edGrp="everyone"/>
     <w:p>
       <w:pPr>
         <w:pStyle w:val="Comment-Grader"/>
@@ -2677,13 +2675,13 @@
           </w:placeholder>
           <w:text/>
         </w:sdtPr>
+        <w:sdtEndPr/>
         <w:sdtContent>
           <w:r>
             <w:t xml:space="preserve">    </w:t>
           </w:r>
         </w:sdtContent>
       </w:sdt>
-      <w:permEnd w:id="973563344"/>
       <w:r>
         <w:t xml:space="preserve">   </w:t>
       </w:r>
@@ -2713,7 +2711,6 @@
         <w:t xml:space="preserve">.  </w:t>
       </w:r>
     </w:p>
-    <w:permStart w:id="182535402" w:edGrp="everyone"/>
     <w:p>
       <w:pPr>
         <w:pStyle w:val="Comment-Grader"/>
@@ -2728,13 +2725,13 @@
           <w15:appearance w15:val="hidden"/>
           <w:text/>
         </w:sdtPr>
+        <w:sdtEndPr/>
         <w:sdtContent>
           <w:r>
             <w:t xml:space="preserve">    </w:t>
           </w:r>
         </w:sdtContent>
       </w:sdt>
-      <w:permEnd w:id="182535402"/>
       <w:r>
         <w:t xml:space="preserve">   </w:t>
       </w:r>
@@ -2750,7 +2747,6 @@
         <w:t xml:space="preserve">.  </w:t>
       </w:r>
     </w:p>
-    <w:permStart w:id="966666940" w:edGrp="everyone"/>
     <w:p>
       <w:pPr>
         <w:pStyle w:val="Comment-Grader"/>
@@ -2764,13 +2760,13 @@
           </w:placeholder>
           <w:text/>
         </w:sdtPr>
+        <w:sdtEndPr/>
         <w:sdtContent>
           <w:r>
             <w:t xml:space="preserve">    </w:t>
           </w:r>
         </w:sdtContent>
       </w:sdt>
-      <w:permEnd w:id="966666940"/>
       <w:r>
         <w:t xml:space="preserve">  </w:t>
       </w:r>
@@ -2801,7 +2797,6 @@
         <w:rPr>
           <w:rFonts w:cstheme="majorHAnsi"/>
         </w:rPr>
-        <w:lastRenderedPageBreak/>
         <w:t>SUPPLEMENTARY I</w:t>
       </w:r>
       <w:r>
@@ -3051,7 +3046,6 @@
         <w:rPr>
           <w:rFonts w:cstheme="majorHAnsi"/>
         </w:rPr>
-        <w:lastRenderedPageBreak/>
         <w:t>SUPPLEMENTARY I</w:t>
       </w:r>
       <w:r>
@@ -3209,7 +3203,6 @@
         <w:t xml:space="preserve">. </w:t>
       </w:r>
     </w:p>
-    <w:permStart w:id="1220091073" w:edGrp="everyone"/>
     <w:p>
       <w:pPr>
         <w:pStyle w:val="Comment-Grader"/>
@@ -3230,6 +3223,7 @@
           <w15:appearance w15:val="hidden"/>
           <w:text/>
         </w:sdtPr>
+        <w:sdtEndPr/>
         <w:sdtContent>
           <w:r>
             <w:rPr>
@@ -3239,7 +3233,6 @@
           </w:r>
         </w:sdtContent>
       </w:sdt>
-      <w:permEnd w:id="1220091073"/>
       <w:r>
         <w:rPr>
           <w:lang w:val="en-US"/>
@@ -3374,13 +3367,15 @@
         <w:t xml:space="preserve">Produce a UML domain model regarding the information requirements in your project.  </w:t>
       </w:r>
     </w:p>
-    <w:permStart w:id="1053959848" w:edGrp="everyone"/>
     <w:p>
       <w:pPr>
         <w:pStyle w:val="Comment-Grader"/>
       </w:pPr>
       <w:sdt>
         <w:sdtPr>
+          <w:rPr>
+            <w:u w:val="single"/>
+          </w:rPr>
           <w:tag w:val="Verdict"/>
           <w:id w:val="55906619"/>
           <w:placeholder>
@@ -3389,13 +3384,28 @@
           <w15:appearance w15:val="hidden"/>
           <w:text/>
         </w:sdtPr>
+        <w:sdtEndPr/>
         <w:sdtContent>
           <w:r>
-            <w:t xml:space="preserve">    </w:t>
+            <w:rPr>
+              <w:u w:val="single"/>
+            </w:rPr>
+            <w:t xml:space="preserve"> </w:t>
+          </w:r>
+          <w:r>
+            <w:rPr>
+              <w:u w:val="single"/>
+            </w:rPr>
+            <w:t>X</w:t>
+          </w:r>
+          <w:r>
+            <w:rPr>
+              <w:u w:val="single"/>
+            </w:rPr>
+            <w:t xml:space="preserve"> </w:t>
           </w:r>
         </w:sdtContent>
       </w:sdt>
-      <w:permEnd w:id="1053959848"/>
       <w:r>
         <w:t xml:space="preserve">   </w:t>
       </w:r>
@@ -3421,7 +3431,6 @@
         <w:rPr>
           <w:rFonts w:cstheme="majorHAnsi"/>
         </w:rPr>
-        <w:lastRenderedPageBreak/>
         <w:t>SUPPLEMENTARY I</w:t>
       </w:r>
       <w:r>
@@ -3541,7 +3550,6 @@
         <w:t xml:space="preserve">.  </w:t>
       </w:r>
     </w:p>
-    <w:permStart w:id="1469596324" w:edGrp="everyone"/>
     <w:p>
       <w:pPr>
         <w:pStyle w:val="Comment-Grader"/>
@@ -3556,13 +3564,13 @@
           <w15:appearance w15:val="hidden"/>
           <w:text/>
         </w:sdtPr>
+        <w:sdtEndPr/>
         <w:sdtContent>
           <w:r>
             <w:t xml:space="preserve">    </w:t>
           </w:r>
         </w:sdtContent>
       </w:sdt>
-      <w:permEnd w:id="1469596324"/>
       <w:r>
         <w:t xml:space="preserve">   </w:t>
       </w:r>
@@ -3609,7 +3617,6 @@
         <w:t xml:space="preserve">.  </w:t>
       </w:r>
     </w:p>
-    <w:permStart w:id="1111177414" w:edGrp="everyone"/>
     <w:p>
       <w:pPr>
         <w:pStyle w:val="Comment-Grader"/>
@@ -3624,13 +3631,13 @@
           <w15:appearance w15:val="hidden"/>
           <w:text/>
         </w:sdtPr>
+        <w:sdtEndPr/>
         <w:sdtContent>
           <w:r>
             <w:t xml:space="preserve">    </w:t>
           </w:r>
         </w:sdtContent>
       </w:sdt>
-      <w:permEnd w:id="1111177414"/>
       <w:r>
         <w:t xml:space="preserve">   </w:t>
       </w:r>
@@ -3685,7 +3692,6 @@
         <w:t xml:space="preserve">  </w:t>
       </w:r>
     </w:p>
-    <w:permStart w:id="303655226" w:edGrp="everyone"/>
     <w:p>
       <w:pPr>
         <w:pStyle w:val="Comment-Grader"/>
@@ -3700,13 +3706,13 @@
           <w15:appearance w15:val="hidden"/>
           <w:text/>
         </w:sdtPr>
+        <w:sdtEndPr/>
         <w:sdtContent>
           <w:r>
             <w:t xml:space="preserve">    </w:t>
           </w:r>
         </w:sdtContent>
       </w:sdt>
-      <w:permEnd w:id="303655226"/>
       <w:r>
         <w:t xml:space="preserve">    </w:t>
       </w:r>
@@ -3753,7 +3759,6 @@
         <w:t xml:space="preserve">.  </w:t>
       </w:r>
     </w:p>
-    <w:permStart w:id="911542006" w:edGrp="everyone"/>
     <w:p>
       <w:pPr>
         <w:pStyle w:val="Comment-Grader"/>
@@ -3768,13 +3773,13 @@
           <w15:appearance w15:val="hidden"/>
           <w:text/>
         </w:sdtPr>
+        <w:sdtEndPr/>
         <w:sdtContent>
           <w:r>
             <w:t xml:space="preserve">    </w:t>
           </w:r>
         </w:sdtContent>
       </w:sdt>
-      <w:permEnd w:id="911542006"/>
       <w:r>
         <w:t xml:space="preserve">    </w:t>
       </w:r>
@@ -3873,7 +3878,6 @@
         <w:rPr>
           <w:rFonts w:cstheme="majorHAnsi"/>
         </w:rPr>
-        <w:lastRenderedPageBreak/>
         <w:t>Managerial requirements</w:t>
       </w:r>
     </w:p>
@@ -3888,7 +3892,6 @@
         <w:t xml:space="preserve">  </w:t>
       </w:r>
     </w:p>
-    <w:permStart w:id="553716983" w:edGrp="everyone"/>
     <w:p>
       <w:pPr>
         <w:pStyle w:val="Comment-Grader"/>
@@ -3902,13 +3905,13 @@
           </w:placeholder>
           <w:text/>
         </w:sdtPr>
+        <w:sdtEndPr/>
         <w:sdtContent>
           <w:r>
             <w:t xml:space="preserve">    </w:t>
           </w:r>
         </w:sdtContent>
       </w:sdt>
-      <w:permEnd w:id="553716983"/>
       <w:r>
         <w:t xml:space="preserve">   </w:t>
       </w:r>
@@ -3928,7 +3931,6 @@
         <w:rPr>
           <w:rFonts w:cstheme="majorHAnsi"/>
         </w:rPr>
-        <w:lastRenderedPageBreak/>
         <w:t>SUPPLEMENTARY I</w:t>
       </w:r>
       <w:r>
@@ -4086,7 +4088,6 @@
         <w:t xml:space="preserve">  </w:t>
       </w:r>
     </w:p>
-    <w:permStart w:id="968450766" w:edGrp="everyone"/>
     <w:p>
       <w:pPr>
         <w:pStyle w:val="Comment-Grader"/>
@@ -4101,13 +4102,13 @@
           <w15:appearance w15:val="hidden"/>
           <w:text/>
         </w:sdtPr>
+        <w:sdtEndPr/>
         <w:sdtContent>
           <w:r>
             <w:t xml:space="preserve">    </w:t>
           </w:r>
         </w:sdtContent>
       </w:sdt>
-      <w:permEnd w:id="968450766"/>
       <w:r>
         <w:t xml:space="preserve">  </w:t>
       </w:r>
@@ -4137,7 +4138,6 @@
         <w:t xml:space="preserve">.  </w:t>
       </w:r>
     </w:p>
-    <w:permStart w:id="1311645159" w:edGrp="everyone"/>
     <w:p>
       <w:pPr>
         <w:pStyle w:val="Comment-Grader"/>
@@ -4152,13 +4152,13 @@
           <w15:appearance w15:val="hidden"/>
           <w:text/>
         </w:sdtPr>
+        <w:sdtEndPr/>
         <w:sdtContent>
           <w:r>
             <w:t xml:space="preserve">    </w:t>
           </w:r>
         </w:sdtContent>
       </w:sdt>
-      <w:permEnd w:id="1311645159"/>
       <w:r>
         <w:t xml:space="preserve">   </w:t>
       </w:r>
@@ -4189,7 +4189,6 @@
         <w:rPr>
           <w:rFonts w:cstheme="majorHAnsi"/>
         </w:rPr>
-        <w:lastRenderedPageBreak/>
         <w:t>SUPPLEMENTARY II</w:t>
       </w:r>
       <w:r>
@@ -4371,7 +4370,6 @@
         <w:t xml:space="preserve">.  </w:t>
       </w:r>
     </w:p>
-    <w:permStart w:id="1179802484" w:edGrp="everyone"/>
     <w:p>
       <w:pPr>
         <w:pStyle w:val="Comment-Grader"/>
@@ -4386,13 +4384,13 @@
           <w15:appearance w15:val="hidden"/>
           <w:text/>
         </w:sdtPr>
+        <w:sdtEndPr/>
         <w:sdtContent>
           <w:r>
             <w:t xml:space="preserve">    </w:t>
           </w:r>
         </w:sdtContent>
       </w:sdt>
-      <w:permEnd w:id="1179802484"/>
       <w:r>
         <w:t xml:space="preserve">    </w:t>
       </w:r>
@@ -4408,7 +4406,6 @@
         <w:t xml:space="preserve">.  </w:t>
       </w:r>
     </w:p>
-    <w:permStart w:id="225733729" w:edGrp="everyone"/>
     <w:p>
       <w:pPr>
         <w:pStyle w:val="Comment-Grader"/>
@@ -4423,13 +4420,13 @@
           <w15:appearance w15:val="hidden"/>
           <w:text/>
         </w:sdtPr>
+        <w:sdtEndPr/>
         <w:sdtContent>
           <w:r>
             <w:t xml:space="preserve">    </w:t>
           </w:r>
         </w:sdtContent>
       </w:sdt>
-      <w:permEnd w:id="225733729"/>
       <w:r>
         <w:t xml:space="preserve">    </w:t>
       </w:r>
@@ -4501,7 +4498,6 @@
         <w:rPr>
           <w:rFonts w:cstheme="majorHAnsi"/>
         </w:rPr>
-        <w:lastRenderedPageBreak/>
         <w:t>SUPPLEMENTARY II</w:t>
       </w:r>
       <w:r>
@@ -4598,7 +4594,6 @@
         <w:t xml:space="preserve">  </w:t>
       </w:r>
     </w:p>
-    <w:permStart w:id="1142446247" w:edGrp="everyone"/>
     <w:p>
       <w:pPr>
         <w:pStyle w:val="Comment-Grader"/>
@@ -4619,6 +4614,7 @@
           <w15:appearance w15:val="hidden"/>
           <w:text/>
         </w:sdtPr>
+        <w:sdtEndPr/>
         <w:sdtContent>
           <w:r>
             <w:rPr>
@@ -4628,7 +4624,6 @@
           </w:r>
         </w:sdtContent>
       </w:sdt>
-      <w:permEnd w:id="1142446247"/>
       <w:r>
         <w:rPr>
           <w:lang w:val="en-US"/>
@@ -4766,7 +4761,6 @@
         <w:t xml:space="preserve">.  </w:t>
       </w:r>
     </w:p>
-    <w:permStart w:id="240787551" w:edGrp="everyone"/>
     <w:p>
       <w:pPr>
         <w:pStyle w:val="Comment-Grader"/>
@@ -4781,13 +4775,13 @@
           <w15:appearance w15:val="hidden"/>
           <w:text/>
         </w:sdtPr>
+        <w:sdtEndPr/>
         <w:sdtContent>
           <w:r>
             <w:t xml:space="preserve">    </w:t>
           </w:r>
         </w:sdtContent>
       </w:sdt>
-      <w:permEnd w:id="240787551"/>
       <w:r>
         <w:t xml:space="preserve">   </w:t>
       </w:r>
@@ -4803,7 +4797,6 @@
         <w:t xml:space="preserve">.  </w:t>
       </w:r>
     </w:p>
-    <w:permStart w:id="235090967" w:edGrp="everyone"/>
     <w:p>
       <w:pPr>
         <w:pStyle w:val="Comment-Grader"/>
@@ -4821,6 +4814,7 @@
           <w15:appearance w15:val="hidden"/>
           <w:text/>
         </w:sdtPr>
+        <w:sdtEndPr/>
         <w:sdtContent>
           <w:r>
             <w:rPr>
@@ -4830,7 +4824,6 @@
           </w:r>
         </w:sdtContent>
       </w:sdt>
-      <w:permEnd w:id="235090967"/>
       <w:r>
         <w:rPr>
           <w:lang w:val="en-US"/>
@@ -4859,7 +4852,6 @@
         <w:rPr>
           <w:rFonts w:cstheme="majorHAnsi"/>
         </w:rPr>
-        <w:lastRenderedPageBreak/>
         <w:t>SUPPLEMENTARY II</w:t>
       </w:r>
       <w:r>
@@ -4999,7 +4991,6 @@
         <w:t xml:space="preserve">.  </w:t>
       </w:r>
     </w:p>
-    <w:permStart w:id="123285506" w:edGrp="everyone"/>
     <w:p>
       <w:pPr>
         <w:pStyle w:val="Comment-Grader"/>
@@ -5013,13 +5004,13 @@
           </w:placeholder>
           <w:text/>
         </w:sdtPr>
+        <w:sdtEndPr/>
         <w:sdtContent>
           <w:r>
             <w:t xml:space="preserve">    </w:t>
           </w:r>
         </w:sdtContent>
       </w:sdt>
-      <w:permEnd w:id="123285506"/>
       <w:r>
         <w:t xml:space="preserve">   </w:t>
       </w:r>
@@ -5083,7 +5074,6 @@
         <w:t xml:space="preserve">.  </w:t>
       </w:r>
     </w:p>
-    <w:permStart w:id="769398085" w:edGrp="everyone"/>
     <w:p>
       <w:pPr>
         <w:pStyle w:val="Comment-Grader"/>
@@ -5097,13 +5087,13 @@
           </w:placeholder>
           <w:text/>
         </w:sdtPr>
+        <w:sdtEndPr/>
         <w:sdtContent>
           <w:r>
             <w:t xml:space="preserve">    </w:t>
           </w:r>
         </w:sdtContent>
       </w:sdt>
-      <w:permEnd w:id="769398085"/>
       <w:r>
         <w:t xml:space="preserve">   </w:t>
       </w:r>
@@ -5202,7 +5192,6 @@
         <w:t xml:space="preserve">.  </w:t>
       </w:r>
     </w:p>
-    <w:permStart w:id="1019937469" w:edGrp="everyone"/>
     <w:p>
       <w:pPr>
         <w:pStyle w:val="Comment-Grader"/>
@@ -5217,13 +5206,13 @@
           <w15:appearance w15:val="hidden"/>
           <w:text/>
         </w:sdtPr>
+        <w:sdtEndPr/>
         <w:sdtContent>
           <w:r>
             <w:t xml:space="preserve">    </w:t>
           </w:r>
         </w:sdtContent>
       </w:sdt>
-      <w:permEnd w:id="1019937469"/>
       <w:r>
         <w:t xml:space="preserve">    </w:t>
       </w:r>
@@ -5239,7 +5228,6 @@
         <w:t xml:space="preserve">.  </w:t>
       </w:r>
     </w:p>
-    <w:permStart w:id="1299214848" w:edGrp="everyone"/>
     <w:p>
       <w:pPr>
         <w:pStyle w:val="Comment-Grader"/>
@@ -5259,6 +5247,7 @@
           </w:placeholder>
           <w:text/>
         </w:sdtPr>
+        <w:sdtEndPr/>
         <w:sdtContent>
           <w:r>
             <w:rPr>
@@ -5268,7 +5257,6 @@
           </w:r>
         </w:sdtContent>
       </w:sdt>
-      <w:permEnd w:id="1299214848"/>
       <w:r>
         <w:rPr>
           <w:lang w:val="en-US"/>
@@ -5304,7 +5292,6 @@
         <w:rPr>
           <w:rFonts w:cstheme="majorHAnsi"/>
         </w:rPr>
-        <w:lastRenderedPageBreak/>
         <w:t>SUPPLEMENTARY II</w:t>
       </w:r>
       <w:r>
@@ -5456,7 +5443,6 @@
         <w:t xml:space="preserve">.  </w:t>
       </w:r>
     </w:p>
-    <w:permStart w:id="1820658327" w:edGrp="everyone"/>
     <w:p>
       <w:pPr>
         <w:pStyle w:val="Comment-Grader"/>
@@ -5471,13 +5457,13 @@
           <w15:appearance w15:val="hidden"/>
           <w:text/>
         </w:sdtPr>
+        <w:sdtEndPr/>
         <w:sdtContent>
           <w:r>
             <w:t xml:space="preserve">    </w:t>
           </w:r>
         </w:sdtContent>
       </w:sdt>
-      <w:permEnd w:id="1820658327"/>
       <w:r>
         <w:t xml:space="preserve">  </w:t>
       </w:r>
@@ -5507,7 +5493,6 @@
         <w:t xml:space="preserve">.  </w:t>
       </w:r>
     </w:p>
-    <w:permStart w:id="615213737" w:edGrp="everyone"/>
     <w:p>
       <w:pPr>
         <w:pStyle w:val="Comment-Grader"/>
@@ -5521,13 +5506,13 @@
           </w:placeholder>
           <w:text/>
         </w:sdtPr>
+        <w:sdtEndPr/>
         <w:sdtContent>
           <w:r>
             <w:t xml:space="preserve">    </w:t>
           </w:r>
         </w:sdtContent>
       </w:sdt>
-      <w:permEnd w:id="615213737"/>
       <w:r>
         <w:t xml:space="preserve">   </w:t>
       </w:r>
@@ -5543,7 +5528,6 @@
         <w:t xml:space="preserve">.  </w:t>
       </w:r>
     </w:p>
-    <w:permStart w:id="1595304318" w:edGrp="everyone"/>
     <w:p>
       <w:pPr>
         <w:pStyle w:val="Comment-Grader"/>
@@ -5557,13 +5541,13 @@
           </w:placeholder>
           <w:text/>
         </w:sdtPr>
+        <w:sdtEndPr/>
         <w:sdtContent>
           <w:r>
             <w:t xml:space="preserve">    </w:t>
           </w:r>
         </w:sdtContent>
       </w:sdt>
-      <w:permEnd w:id="1595304318"/>
       <w:r>
         <w:t xml:space="preserve">   </w:t>
       </w:r>
@@ -10524,9 +10508,11 @@
     <w:rsid w:val="004F2A33"/>
     <w:rsid w:val="005E7E6F"/>
     <w:rsid w:val="00635F6F"/>
+    <w:rsid w:val="006D4C95"/>
     <w:rsid w:val="0073694E"/>
     <w:rsid w:val="008B1087"/>
     <w:rsid w:val="008D6165"/>
+    <w:rsid w:val="00943B74"/>
     <w:rsid w:val="00953D97"/>
     <w:rsid w:val="00993521"/>
     <w:rsid w:val="009F68FD"/>

</xml_diff>